<commit_message>
update files for mid point presentation
</commit_message>
<xml_diff>
--- a/1. Proposal Submission/Final Proposal.docx
+++ b/1. Proposal Submission/Final Proposal.docx
@@ -1,6 +1,6 @@
 
 <file path=word/document.xml><?xml version="1.0" encoding="utf-8"?>
-<w:document xmlns:wpc="http://schemas.microsoft.com/office/word/2010/wordprocessingCanvas" xmlns:cx="http://schemas.microsoft.com/office/drawing/2014/chartex" xmlns:mc="http://schemas.openxmlformats.org/markup-compatibility/2006" xmlns:o="urn:schemas-microsoft-com:office:office" xmlns:r="http://schemas.openxmlformats.org/officeDocument/2006/relationships" xmlns:m="http://schemas.openxmlformats.org/officeDocument/2006/math" xmlns:v="urn:schemas-microsoft-com:vml" xmlns:wp14="http://schemas.microsoft.com/office/word/2010/wordprocessingDrawing" xmlns:wp="http://schemas.openxmlformats.org/drawingml/2006/wordprocessingDrawing" xmlns:w10="urn:schemas-microsoft-com:office:word" xmlns:w="http://schemas.openxmlformats.org/wordprocessingml/2006/main" xmlns:w14="http://schemas.microsoft.com/office/word/2010/wordml" xmlns:w15="http://schemas.microsoft.com/office/word/2012/wordml" xmlns:w16se="http://schemas.microsoft.com/office/word/2015/wordml/symex" xmlns:wpg="http://schemas.microsoft.com/office/word/2010/wordprocessingGroup" xmlns:wpi="http://schemas.microsoft.com/office/word/2010/wordprocessingInk" xmlns:wne="http://schemas.microsoft.com/office/word/2006/wordml" xmlns:wps="http://schemas.microsoft.com/office/word/2010/wordprocessingShape" mc:Ignorable="w14 w15 w16se wp14">
+<w:document xmlns:wpc="http://schemas.microsoft.com/office/word/2010/wordprocessingCanvas" xmlns:cx="http://schemas.microsoft.com/office/drawing/2014/chartex" xmlns:cx1="http://schemas.microsoft.com/office/drawing/2015/9/8/chartex" xmlns:cx2="http://schemas.microsoft.com/office/drawing/2015/10/21/chartex" xmlns:cx3="http://schemas.microsoft.com/office/drawing/2016/5/9/chartex" xmlns:cx4="http://schemas.microsoft.com/office/drawing/2016/5/10/chartex" xmlns:cx5="http://schemas.microsoft.com/office/drawing/2016/5/11/chartex" xmlns:mc="http://schemas.openxmlformats.org/markup-compatibility/2006" xmlns:o="urn:schemas-microsoft-com:office:office" xmlns:r="http://schemas.openxmlformats.org/officeDocument/2006/relationships" xmlns:m="http://schemas.openxmlformats.org/officeDocument/2006/math" xmlns:v="urn:schemas-microsoft-com:vml" xmlns:wp14="http://schemas.microsoft.com/office/word/2010/wordprocessingDrawing" xmlns:wp="http://schemas.openxmlformats.org/drawingml/2006/wordprocessingDrawing" xmlns:w10="urn:schemas-microsoft-com:office:word" xmlns:w="http://schemas.openxmlformats.org/wordprocessingml/2006/main" xmlns:w14="http://schemas.microsoft.com/office/word/2010/wordml" xmlns:w15="http://schemas.microsoft.com/office/word/2012/wordml" xmlns:w16se="http://schemas.microsoft.com/office/word/2015/wordml/symex" xmlns:wpg="http://schemas.microsoft.com/office/word/2010/wordprocessingGroup" xmlns:wpi="http://schemas.microsoft.com/office/word/2010/wordprocessingInk" xmlns:wne="http://schemas.microsoft.com/office/word/2006/wordml" xmlns:wps="http://schemas.microsoft.com/office/word/2010/wordprocessingShape" mc:Ignorable="w14 w15 w16se wp14">
   <w:body>
     <w:p>
       <w:pPr>
@@ -350,25 +350,7 @@
                 <w:szCs w:val="24"/>
                 <w:lang w:val="en-GB"/>
               </w:rPr>
-              <w:t xml:space="preserve">Patrick </w:t>
-            </w:r>
-            <w:proofErr w:type="spellStart"/>
-            <w:r>
-              <w:rPr>
-                <w:sz w:val="24"/>
-                <w:szCs w:val="24"/>
-                <w:lang w:val="en-GB"/>
-              </w:rPr>
-              <w:t>Lawlor</w:t>
-            </w:r>
-            <w:proofErr w:type="spellEnd"/>
-            <w:r>
-              <w:rPr>
-                <w:sz w:val="24"/>
-                <w:szCs w:val="24"/>
-                <w:lang w:val="en-GB"/>
-              </w:rPr>
-              <w:t xml:space="preserve">, </w:t>
+              <w:t xml:space="preserve">Patrick Lawlor, </w:t>
             </w:r>
           </w:p>
           <w:p>
@@ -1556,8 +1538,49 @@
         </w:rPr>
         <w:t>Market Analysis</w:t>
       </w:r>
-      <w:bookmarkStart w:id="3" w:name="_GoBack"/>
       <w:bookmarkEnd w:id="2"/>
+    </w:p>
+    <w:p>
+      <w:pPr>
+        <w:spacing w:line="360" w:lineRule="auto"/>
+        <w:rPr>
+          <w:lang w:val="en-GB"/>
+        </w:rPr>
+      </w:pPr>
+      <w:r>
+        <w:rPr>
+          <w:lang w:val="en-GB"/>
+        </w:rPr>
+        <w:t xml:space="preserve">There are applications that work with audio in similar ways, </w:t>
+      </w:r>
+      <w:r>
+        <w:rPr>
+          <w:lang w:val="en-GB"/>
+        </w:rPr>
+        <w:t>e.g.</w:t>
+      </w:r>
+      <w:r>
+        <w:rPr>
+          <w:lang w:val="en-GB"/>
+        </w:rPr>
+        <w:t xml:space="preserve"> for tuning guitars and audio equipment. However, there aren’t any applications which guide and teaches the user how to perform a proper acoustic treatment for a room. The proposed idea is unique and has a more specific use case, from any other audio application in the market. Our application could incorporate audio calculations for proper equipment installation, to compete with the current market, however that would be implemented after the initial release.</w:t>
+      </w:r>
+    </w:p>
+    <w:p>
+      <w:pPr>
+        <w:pStyle w:val="Heading1"/>
+        <w:spacing w:line="360" w:lineRule="auto"/>
+        <w:rPr>
+          <w:lang w:val="en-GB"/>
+        </w:rPr>
+      </w:pPr>
+      <w:bookmarkStart w:id="3" w:name="_Toc473976878"/>
+      <w:r>
+        <w:rPr>
+          <w:lang w:val="en-GB"/>
+        </w:rPr>
+        <w:t>Functionality</w:t>
+      </w:r>
       <w:bookmarkEnd w:id="3"/>
     </w:p>
     <w:p>
@@ -1571,63 +1594,33 @@
         <w:rPr>
           <w:lang w:val="en-GB"/>
         </w:rPr>
-        <w:t xml:space="preserve">There are applications that work with audio in similar ways, </w:t>
-      </w:r>
-      <w:r>
-        <w:rPr>
-          <w:lang w:val="en-GB"/>
-        </w:rPr>
-        <w:t>e.g.</w:t>
-      </w:r>
-      <w:r>
-        <w:rPr>
-          <w:lang w:val="en-GB"/>
-        </w:rPr>
-        <w:t xml:space="preserve"> for tuning guitars and audio equipment. However, there aren’t any applications which guide and teaches the user how to perform a proper acoustic treatment for a room. The proposed idea is unique and has a more specific use case, from any other audio application in the market. Our application could incorporate audio calculations for proper equipment installation, to compete with the current market, however that would be implemented after the initial release.</w:t>
-      </w:r>
-    </w:p>
-    <w:p>
-      <w:pPr>
-        <w:pStyle w:val="Heading1"/>
-        <w:spacing w:line="360" w:lineRule="auto"/>
-        <w:rPr>
-          <w:lang w:val="en-GB"/>
-        </w:rPr>
-      </w:pPr>
-      <w:bookmarkStart w:id="4" w:name="_Toc473976878"/>
-      <w:r>
-        <w:rPr>
-          <w:lang w:val="en-GB"/>
-        </w:rPr>
-        <w:t>Functionality</w:t>
-      </w:r>
-      <w:bookmarkEnd w:id="4"/>
-    </w:p>
-    <w:p>
-      <w:pPr>
-        <w:spacing w:line="360" w:lineRule="auto"/>
-        <w:rPr>
-          <w:lang w:val="en-GB"/>
-        </w:rPr>
-      </w:pPr>
-      <w:r>
-        <w:rPr>
-          <w:lang w:val="en-GB"/>
-        </w:rPr>
-        <w:t>The software will be able to improve a room(’s) sound quality to enhance the user’s audio production environment, by providing them with a step-by-step guide using a set of calculations.</w:t>
-      </w:r>
-    </w:p>
-    <w:p>
-      <w:pPr>
-        <w:spacing w:line="360" w:lineRule="auto"/>
-        <w:rPr>
-          <w:lang w:val="en-GB"/>
-        </w:rPr>
-      </w:pPr>
-      <w:r>
-        <w:rPr>
-          <w:lang w:val="en-GB"/>
-        </w:rPr>
+        <w:t xml:space="preserve">The software will be able to improve a room(’s) sound quality </w:t>
+      </w:r>
+      <w:r>
+        <w:rPr>
+          <w:lang w:val="en-GB"/>
+        </w:rPr>
+        <w:t xml:space="preserve">and </w:t>
+      </w:r>
+      <w:r>
+        <w:rPr>
+          <w:lang w:val="en-GB"/>
+        </w:rPr>
+        <w:t>to enhance the user’s audio production environment, by providing them with a step-by-step guide using a set of calculations.</w:t>
+      </w:r>
+    </w:p>
+    <w:p>
+      <w:pPr>
+        <w:spacing w:line="360" w:lineRule="auto"/>
+        <w:rPr>
+          <w:lang w:val="en-GB"/>
+        </w:rPr>
+      </w:pPr>
+      <w:r>
+        <w:rPr>
+          <w:lang w:val="en-GB"/>
+        </w:rPr>
+        <w:lastRenderedPageBreak/>
         <w:t>The application will be able to perform audio calculations such as;</w:t>
       </w:r>
     </w:p>
@@ -1699,7 +1692,7 @@
         <w:rPr>
           <w:lang w:val="en-GB"/>
         </w:rPr>
-        <w:t>The software will not be capable of tuning instruments, recording, mixing, DJ-</w:t>
+        <w:t>The software will not be capable of tuning instruments, mixing, DJ-</w:t>
       </w:r>
       <w:proofErr w:type="spellStart"/>
       <w:r>
@@ -1724,58 +1717,60 @@
           <w:lang w:val="en-GB"/>
         </w:rPr>
       </w:pPr>
-      <w:bookmarkStart w:id="5" w:name="_Toc473976879"/>
+      <w:bookmarkStart w:id="4" w:name="_Toc473976879"/>
       <w:r>
         <w:rPr>
           <w:lang w:val="en-GB"/>
         </w:rPr>
         <w:t>Mock-up</w:t>
       </w:r>
+      <w:bookmarkEnd w:id="4"/>
+    </w:p>
+    <w:p>
+      <w:pPr>
+        <w:spacing w:line="360" w:lineRule="auto"/>
+        <w:rPr>
+          <w:lang w:val="en-GB"/>
+        </w:rPr>
+      </w:pPr>
+      <w:r>
+        <w:rPr>
+          <w:lang w:val="en-GB"/>
+        </w:rPr>
+        <w:t xml:space="preserve">Please see attached files in the folder “Mock-up”. </w:t>
+      </w:r>
+    </w:p>
+    <w:p>
+      <w:pPr>
+        <w:spacing w:line="360" w:lineRule="auto"/>
+        <w:rPr>
+          <w:lang w:val="en-GB"/>
+        </w:rPr>
+      </w:pPr>
+      <w:r>
+        <w:rPr>
+          <w:lang w:val="en-GB"/>
+        </w:rPr>
+        <w:t xml:space="preserve">The languages used in the project will be Java, SQLite, HTML5, CSS, jQuery, JavaScript, Ajax and PHP. </w:t>
+      </w:r>
+    </w:p>
+    <w:p>
+      <w:pPr>
+        <w:pStyle w:val="Heading1"/>
+        <w:spacing w:line="360" w:lineRule="auto"/>
+        <w:rPr>
+          <w:lang w:val="en-GB"/>
+        </w:rPr>
+      </w:pPr>
+      <w:bookmarkStart w:id="5" w:name="_Toc473976880"/>
+      <w:r>
+        <w:rPr>
+          <w:lang w:val="en-GB"/>
+        </w:rPr>
+        <w:t>Project Plan</w:t>
+      </w:r>
+      <w:bookmarkStart w:id="6" w:name="_GoBack"/>
       <w:bookmarkEnd w:id="5"/>
-    </w:p>
-    <w:p>
-      <w:pPr>
-        <w:spacing w:line="360" w:lineRule="auto"/>
-        <w:rPr>
-          <w:lang w:val="en-GB"/>
-        </w:rPr>
-      </w:pPr>
-      <w:r>
-        <w:rPr>
-          <w:lang w:val="en-GB"/>
-        </w:rPr>
-        <w:t xml:space="preserve">Please see attached files in the folder “Mock-up”. </w:t>
-      </w:r>
-    </w:p>
-    <w:p>
-      <w:pPr>
-        <w:spacing w:line="360" w:lineRule="auto"/>
-        <w:rPr>
-          <w:lang w:val="en-GB"/>
-        </w:rPr>
-      </w:pPr>
-      <w:r>
-        <w:rPr>
-          <w:lang w:val="en-GB"/>
-        </w:rPr>
-        <w:t xml:space="preserve">The languages used in the project will be Java, SQLite, HTML5, CSS, jQuery, JavaScript, Ajax and PHP. </w:t>
-      </w:r>
-    </w:p>
-    <w:p>
-      <w:pPr>
-        <w:pStyle w:val="Heading1"/>
-        <w:spacing w:line="360" w:lineRule="auto"/>
-        <w:rPr>
-          <w:lang w:val="en-GB"/>
-        </w:rPr>
-      </w:pPr>
-      <w:bookmarkStart w:id="6" w:name="_Toc473976880"/>
-      <w:r>
-        <w:rPr>
-          <w:lang w:val="en-GB"/>
-        </w:rPr>
-        <w:t>Project Plan</w:t>
-      </w:r>
       <w:bookmarkEnd w:id="6"/>
     </w:p>
     <w:p>
@@ -2056,8 +2051,9 @@
       <w:r>
         <w:rPr>
           <w:noProof/>
-          <w:lang w:eastAsia="en-IE"/>
-        </w:rPr>
+          <w:lang w:val="es-VE" w:eastAsia="es-VE"/>
+        </w:rPr>
+        <w:lastRenderedPageBreak/>
         <w:drawing>
           <wp:inline distT="0" distB="0" distL="0" distR="0" wp14:anchorId="6463804E" wp14:editId="0C0F8DA7">
             <wp:extent cx="5731510" cy="3223895"/>
@@ -2128,7 +2124,6 @@
         <w:t xml:space="preserve">. This app gauges the sound but only with window glass. Our app will be </w:t>
       </w:r>
       <w:proofErr w:type="spellStart"/>
-      <w:proofErr w:type="gramStart"/>
       <w:r>
         <w:rPr>
           <w:lang w:val="en-GB"/>
@@ -2136,7 +2131,6 @@
         <w:t>be</w:t>
       </w:r>
       <w:proofErr w:type="spellEnd"/>
-      <w:proofErr w:type="gramEnd"/>
       <w:r>
         <w:rPr>
           <w:lang w:val="en-GB"/>
@@ -2169,6 +2163,7 @@
           <w:id w:val="1219159371"/>
           <w:citation/>
         </w:sdtPr>
+        <w:sdtEndPr/>
         <w:sdtContent>
           <w:r>
             <w:rPr>
@@ -2259,6 +2254,7 @@
           <w:id w:val="-1927866036"/>
           <w:citation/>
         </w:sdtPr>
+        <w:sdtEndPr/>
         <w:sdtContent>
           <w:r>
             <w:rPr>
@@ -2341,6 +2337,7 @@
           <w:id w:val="-558472676"/>
           <w:citation/>
         </w:sdtPr>
+        <w:sdtEndPr/>
         <w:sdtContent>
           <w:r>
             <w:rPr>
@@ -2437,6 +2434,7 @@
         <w:rPr>
           <w:lang w:val="en-GB"/>
         </w:rPr>
+        <w:lastRenderedPageBreak/>
         <w:t>Similar app found on Google Play Store (But quality is not very good. For example; their app freezes and becomes unresponsive)</w:t>
       </w:r>
     </w:p>
@@ -2507,7 +2505,7 @@
       <w:r>
         <w:rPr>
           <w:noProof/>
-          <w:lang w:eastAsia="en-IE"/>
+          <w:lang w:val="es-VE" w:eastAsia="es-VE"/>
         </w:rPr>
         <w:drawing>
           <wp:inline distT="0" distB="0" distL="0" distR="0" wp14:anchorId="064E3830" wp14:editId="01CE4D2D">
@@ -2560,7 +2558,7 @@
       <w:r>
         <w:rPr>
           <w:noProof/>
-          <w:lang w:eastAsia="en-IE"/>
+          <w:lang w:val="es-VE" w:eastAsia="es-VE"/>
         </w:rPr>
         <w:drawing>
           <wp:inline distT="0" distB="0" distL="0" distR="0" wp14:anchorId="1181563C" wp14:editId="29D5F09F">
@@ -2613,7 +2611,7 @@
       <w:r>
         <w:rPr>
           <w:noProof/>
-          <w:lang w:eastAsia="en-IE"/>
+          <w:lang w:val="es-VE" w:eastAsia="es-VE"/>
         </w:rPr>
         <w:drawing>
           <wp:inline distT="0" distB="0" distL="0" distR="0" wp14:anchorId="0AF6F604" wp14:editId="3F48A396">
@@ -2690,7 +2688,7 @@
       <w:r>
         <w:rPr>
           <w:noProof/>
-          <w:lang w:eastAsia="en-IE"/>
+          <w:lang w:val="es-VE" w:eastAsia="es-VE"/>
         </w:rPr>
         <w:drawing>
           <wp:inline distT="0" distB="0" distL="0" distR="0" wp14:anchorId="7DD263E6" wp14:editId="6811C3F8">
@@ -2766,6 +2764,7 @@
           <w:docPartUnique/>
         </w:docPartObj>
       </w:sdtPr>
+      <w:sdtEndPr/>
       <w:sdtContent>
         <w:bookmarkStart w:id="12" w:name="_Toc473976886" w:displacedByCustomXml="prev"/>
         <w:p>
@@ -2775,6 +2774,9 @@
           </w:pPr>
           <w:r>
             <w:br w:type="page"/>
+          </w:r>
+          <w:r>
+            <w:lastRenderedPageBreak/>
             <w:t>References</w:t>
           </w:r>
           <w:bookmarkEnd w:id="12"/>
@@ -2784,6 +2786,7 @@
             <w:id w:val="-573587230"/>
             <w:bibliography/>
           </w:sdtPr>
+          <w:sdtEndPr/>
           <w:sdtContent>
             <w:p>
               <w:pPr>
@@ -3104,7 +3107,7 @@
 </file>
 
 <file path=word/endnotes.xml><?xml version="1.0" encoding="utf-8"?>
-<w:endnotes xmlns:wpc="http://schemas.microsoft.com/office/word/2010/wordprocessingCanvas" xmlns:cx="http://schemas.microsoft.com/office/drawing/2014/chartex" xmlns:mc="http://schemas.openxmlformats.org/markup-compatibility/2006" xmlns:o="urn:schemas-microsoft-com:office:office" xmlns:r="http://schemas.openxmlformats.org/officeDocument/2006/relationships" xmlns:m="http://schemas.openxmlformats.org/officeDocument/2006/math" xmlns:v="urn:schemas-microsoft-com:vml" xmlns:wp14="http://schemas.microsoft.com/office/word/2010/wordprocessingDrawing" xmlns:wp="http://schemas.openxmlformats.org/drawingml/2006/wordprocessingDrawing" xmlns:w10="urn:schemas-microsoft-com:office:word" xmlns:w="http://schemas.openxmlformats.org/wordprocessingml/2006/main" xmlns:w14="http://schemas.microsoft.com/office/word/2010/wordml" xmlns:w15="http://schemas.microsoft.com/office/word/2012/wordml" xmlns:w16se="http://schemas.microsoft.com/office/word/2015/wordml/symex" xmlns:wpg="http://schemas.microsoft.com/office/word/2010/wordprocessingGroup" xmlns:wpi="http://schemas.microsoft.com/office/word/2010/wordprocessingInk" xmlns:wne="http://schemas.microsoft.com/office/word/2006/wordml" xmlns:wps="http://schemas.microsoft.com/office/word/2010/wordprocessingShape" mc:Ignorable="w14 w15 w16se wp14">
+<w:endnotes xmlns:wpc="http://schemas.microsoft.com/office/word/2010/wordprocessingCanvas" xmlns:cx="http://schemas.microsoft.com/office/drawing/2014/chartex" xmlns:cx1="http://schemas.microsoft.com/office/drawing/2015/9/8/chartex" xmlns:cx2="http://schemas.microsoft.com/office/drawing/2015/10/21/chartex" xmlns:cx3="http://schemas.microsoft.com/office/drawing/2016/5/9/chartex" xmlns:cx4="http://schemas.microsoft.com/office/drawing/2016/5/10/chartex" xmlns:cx5="http://schemas.microsoft.com/office/drawing/2016/5/11/chartex" xmlns:mc="http://schemas.openxmlformats.org/markup-compatibility/2006" xmlns:o="urn:schemas-microsoft-com:office:office" xmlns:r="http://schemas.openxmlformats.org/officeDocument/2006/relationships" xmlns:m="http://schemas.openxmlformats.org/officeDocument/2006/math" xmlns:v="urn:schemas-microsoft-com:vml" xmlns:wp14="http://schemas.microsoft.com/office/word/2010/wordprocessingDrawing" xmlns:wp="http://schemas.openxmlformats.org/drawingml/2006/wordprocessingDrawing" xmlns:w10="urn:schemas-microsoft-com:office:word" xmlns:w="http://schemas.openxmlformats.org/wordprocessingml/2006/main" xmlns:w14="http://schemas.microsoft.com/office/word/2010/wordml" xmlns:w15="http://schemas.microsoft.com/office/word/2012/wordml" xmlns:w16se="http://schemas.microsoft.com/office/word/2015/wordml/symex" xmlns:wpg="http://schemas.microsoft.com/office/word/2010/wordprocessingGroup" xmlns:wpi="http://schemas.microsoft.com/office/word/2010/wordprocessingInk" xmlns:wne="http://schemas.microsoft.com/office/word/2006/wordml" xmlns:wps="http://schemas.microsoft.com/office/word/2010/wordprocessingShape" mc:Ignorable="w14 w15 w16se wp14">
   <w:endnote w:type="separator" w:id="-1">
     <w:p>
       <w:pPr>
@@ -3129,7 +3132,7 @@
 </file>
 
 <file path=word/footer1.xml><?xml version="1.0" encoding="utf-8"?>
-<w:ftr xmlns:wpc="http://schemas.microsoft.com/office/word/2010/wordprocessingCanvas" xmlns:cx="http://schemas.microsoft.com/office/drawing/2014/chartex" xmlns:mc="http://schemas.openxmlformats.org/markup-compatibility/2006" xmlns:o="urn:schemas-microsoft-com:office:office" xmlns:r="http://schemas.openxmlformats.org/officeDocument/2006/relationships" xmlns:m="http://schemas.openxmlformats.org/officeDocument/2006/math" xmlns:v="urn:schemas-microsoft-com:vml" xmlns:wp14="http://schemas.microsoft.com/office/word/2010/wordprocessingDrawing" xmlns:wp="http://schemas.openxmlformats.org/drawingml/2006/wordprocessingDrawing" xmlns:w10="urn:schemas-microsoft-com:office:word" xmlns:w="http://schemas.openxmlformats.org/wordprocessingml/2006/main" xmlns:w14="http://schemas.microsoft.com/office/word/2010/wordml" xmlns:w15="http://schemas.microsoft.com/office/word/2012/wordml" xmlns:w16se="http://schemas.microsoft.com/office/word/2015/wordml/symex" xmlns:wpg="http://schemas.microsoft.com/office/word/2010/wordprocessingGroup" xmlns:wpi="http://schemas.microsoft.com/office/word/2010/wordprocessingInk" xmlns:wne="http://schemas.microsoft.com/office/word/2006/wordml" xmlns:wps="http://schemas.microsoft.com/office/word/2010/wordprocessingShape" mc:Ignorable="w14 w15 w16se wp14">
+<w:ftr xmlns:wpc="http://schemas.microsoft.com/office/word/2010/wordprocessingCanvas" xmlns:cx="http://schemas.microsoft.com/office/drawing/2014/chartex" xmlns:cx1="http://schemas.microsoft.com/office/drawing/2015/9/8/chartex" xmlns:cx2="http://schemas.microsoft.com/office/drawing/2015/10/21/chartex" xmlns:cx3="http://schemas.microsoft.com/office/drawing/2016/5/9/chartex" xmlns:cx4="http://schemas.microsoft.com/office/drawing/2016/5/10/chartex" xmlns:cx5="http://schemas.microsoft.com/office/drawing/2016/5/11/chartex" xmlns:mc="http://schemas.openxmlformats.org/markup-compatibility/2006" xmlns:o="urn:schemas-microsoft-com:office:office" xmlns:r="http://schemas.openxmlformats.org/officeDocument/2006/relationships" xmlns:m="http://schemas.openxmlformats.org/officeDocument/2006/math" xmlns:v="urn:schemas-microsoft-com:vml" xmlns:wp14="http://schemas.microsoft.com/office/word/2010/wordprocessingDrawing" xmlns:wp="http://schemas.openxmlformats.org/drawingml/2006/wordprocessingDrawing" xmlns:w10="urn:schemas-microsoft-com:office:word" xmlns:w="http://schemas.openxmlformats.org/wordprocessingml/2006/main" xmlns:w14="http://schemas.microsoft.com/office/word/2010/wordml" xmlns:w15="http://schemas.microsoft.com/office/word/2012/wordml" xmlns:w16se="http://schemas.microsoft.com/office/word/2015/wordml/symex" xmlns:wpg="http://schemas.microsoft.com/office/word/2010/wordprocessingGroup" xmlns:wpi="http://schemas.microsoft.com/office/word/2010/wordprocessingInk" xmlns:wne="http://schemas.microsoft.com/office/word/2006/wordml" xmlns:wps="http://schemas.microsoft.com/office/word/2010/wordprocessingShape" mc:Ignorable="w14 w15 w16se wp14">
   <w:sdt>
     <w:sdtPr>
       <w:id w:val="-58100042"/>
@@ -3162,7 +3165,7 @@
           <w:rPr>
             <w:noProof/>
           </w:rPr>
-          <w:t>4</w:t>
+          <w:t>7</w:t>
         </w:r>
         <w:r>
           <w:rPr>
@@ -3182,7 +3185,7 @@
 </file>
 
 <file path=word/footnotes.xml><?xml version="1.0" encoding="utf-8"?>
-<w:footnotes xmlns:wpc="http://schemas.microsoft.com/office/word/2010/wordprocessingCanvas" xmlns:cx="http://schemas.microsoft.com/office/drawing/2014/chartex" xmlns:mc="http://schemas.openxmlformats.org/markup-compatibility/2006" xmlns:o="urn:schemas-microsoft-com:office:office" xmlns:r="http://schemas.openxmlformats.org/officeDocument/2006/relationships" xmlns:m="http://schemas.openxmlformats.org/officeDocument/2006/math" xmlns:v="urn:schemas-microsoft-com:vml" xmlns:wp14="http://schemas.microsoft.com/office/word/2010/wordprocessingDrawing" xmlns:wp="http://schemas.openxmlformats.org/drawingml/2006/wordprocessingDrawing" xmlns:w10="urn:schemas-microsoft-com:office:word" xmlns:w="http://schemas.openxmlformats.org/wordprocessingml/2006/main" xmlns:w14="http://schemas.microsoft.com/office/word/2010/wordml" xmlns:w15="http://schemas.microsoft.com/office/word/2012/wordml" xmlns:w16se="http://schemas.microsoft.com/office/word/2015/wordml/symex" xmlns:wpg="http://schemas.microsoft.com/office/word/2010/wordprocessingGroup" xmlns:wpi="http://schemas.microsoft.com/office/word/2010/wordprocessingInk" xmlns:wne="http://schemas.microsoft.com/office/word/2006/wordml" xmlns:wps="http://schemas.microsoft.com/office/word/2010/wordprocessingShape" mc:Ignorable="w14 w15 w16se wp14">
+<w:footnotes xmlns:wpc="http://schemas.microsoft.com/office/word/2010/wordprocessingCanvas" xmlns:cx="http://schemas.microsoft.com/office/drawing/2014/chartex" xmlns:cx1="http://schemas.microsoft.com/office/drawing/2015/9/8/chartex" xmlns:cx2="http://schemas.microsoft.com/office/drawing/2015/10/21/chartex" xmlns:cx3="http://schemas.microsoft.com/office/drawing/2016/5/9/chartex" xmlns:cx4="http://schemas.microsoft.com/office/drawing/2016/5/10/chartex" xmlns:cx5="http://schemas.microsoft.com/office/drawing/2016/5/11/chartex" xmlns:mc="http://schemas.openxmlformats.org/markup-compatibility/2006" xmlns:o="urn:schemas-microsoft-com:office:office" xmlns:r="http://schemas.openxmlformats.org/officeDocument/2006/relationships" xmlns:m="http://schemas.openxmlformats.org/officeDocument/2006/math" xmlns:v="urn:schemas-microsoft-com:vml" xmlns:wp14="http://schemas.microsoft.com/office/word/2010/wordprocessingDrawing" xmlns:wp="http://schemas.openxmlformats.org/drawingml/2006/wordprocessingDrawing" xmlns:w10="urn:schemas-microsoft-com:office:word" xmlns:w="http://schemas.openxmlformats.org/wordprocessingml/2006/main" xmlns:w14="http://schemas.microsoft.com/office/word/2010/wordml" xmlns:w15="http://schemas.microsoft.com/office/word/2012/wordml" xmlns:w16se="http://schemas.microsoft.com/office/word/2015/wordml/symex" xmlns:wpg="http://schemas.microsoft.com/office/word/2010/wordprocessingGroup" xmlns:wpi="http://schemas.microsoft.com/office/word/2010/wordprocessingInk" xmlns:wne="http://schemas.microsoft.com/office/word/2006/wordml" xmlns:wps="http://schemas.microsoft.com/office/word/2010/wordprocessingShape" mc:Ignorable="w14 w15 w16se wp14">
   <w:footnote w:type="separator" w:id="-1">
     <w:p>
       <w:pPr>
@@ -3207,7 +3210,7 @@
 </file>
 
 <file path=word/numbering.xml><?xml version="1.0" encoding="utf-8"?>
-<w:numbering xmlns:wpc="http://schemas.microsoft.com/office/word/2010/wordprocessingCanvas" xmlns:cx="http://schemas.microsoft.com/office/drawing/2014/chartex" xmlns:mc="http://schemas.openxmlformats.org/markup-compatibility/2006" xmlns:o="urn:schemas-microsoft-com:office:office" xmlns:r="http://schemas.openxmlformats.org/officeDocument/2006/relationships" xmlns:m="http://schemas.openxmlformats.org/officeDocument/2006/math" xmlns:v="urn:schemas-microsoft-com:vml" xmlns:wp14="http://schemas.microsoft.com/office/word/2010/wordprocessingDrawing" xmlns:wp="http://schemas.openxmlformats.org/drawingml/2006/wordprocessingDrawing" xmlns:w10="urn:schemas-microsoft-com:office:word" xmlns:w="http://schemas.openxmlformats.org/wordprocessingml/2006/main" xmlns:w14="http://schemas.microsoft.com/office/word/2010/wordml" xmlns:w15="http://schemas.microsoft.com/office/word/2012/wordml" xmlns:w16se="http://schemas.microsoft.com/office/word/2015/wordml/symex" xmlns:wpg="http://schemas.microsoft.com/office/word/2010/wordprocessingGroup" xmlns:wpi="http://schemas.microsoft.com/office/word/2010/wordprocessingInk" xmlns:wne="http://schemas.microsoft.com/office/word/2006/wordml" xmlns:wps="http://schemas.microsoft.com/office/word/2010/wordprocessingShape" mc:Ignorable="w14 w15 w16se wp14">
+<w:numbering xmlns:wpc="http://schemas.microsoft.com/office/word/2010/wordprocessingCanvas" xmlns:cx="http://schemas.microsoft.com/office/drawing/2014/chartex" xmlns:cx1="http://schemas.microsoft.com/office/drawing/2015/9/8/chartex" xmlns:cx2="http://schemas.microsoft.com/office/drawing/2015/10/21/chartex" xmlns:cx3="http://schemas.microsoft.com/office/drawing/2016/5/9/chartex" xmlns:cx4="http://schemas.microsoft.com/office/drawing/2016/5/10/chartex" xmlns:cx5="http://schemas.microsoft.com/office/drawing/2016/5/11/chartex" xmlns:mc="http://schemas.openxmlformats.org/markup-compatibility/2006" xmlns:o="urn:schemas-microsoft-com:office:office" xmlns:r="http://schemas.openxmlformats.org/officeDocument/2006/relationships" xmlns:m="http://schemas.openxmlformats.org/officeDocument/2006/math" xmlns:v="urn:schemas-microsoft-com:vml" xmlns:wp14="http://schemas.microsoft.com/office/word/2010/wordprocessingDrawing" xmlns:wp="http://schemas.openxmlformats.org/drawingml/2006/wordprocessingDrawing" xmlns:w10="urn:schemas-microsoft-com:office:word" xmlns:w="http://schemas.openxmlformats.org/wordprocessingml/2006/main" xmlns:w14="http://schemas.microsoft.com/office/word/2010/wordml" xmlns:w15="http://schemas.microsoft.com/office/word/2012/wordml" xmlns:w16se="http://schemas.microsoft.com/office/word/2015/wordml/symex" xmlns:wpg="http://schemas.microsoft.com/office/word/2010/wordprocessingGroup" xmlns:wpi="http://schemas.microsoft.com/office/word/2010/wordprocessingInk" xmlns:wne="http://schemas.microsoft.com/office/word/2006/wordml" xmlns:wps="http://schemas.microsoft.com/office/word/2010/wordprocessingShape" mc:Ignorable="w14 w15 w16se wp14">
   <w:abstractNum w:abstractNumId="0" w15:restartNumberingAfterBreak="0">
     <w:nsid w:val="0B927FAD"/>
     <w:multiLevelType w:val="hybridMultilevel"/>
@@ -3576,7 +3579,7 @@
       </w:pPr>
     </w:pPrDefault>
   </w:docDefaults>
-  <w:latentStyles w:defLockedState="0" w:defUIPriority="99" w:defSemiHidden="0" w:defUnhideWhenUsed="0" w:defQFormat="0" w:count="371">
+  <w:latentStyles w:defLockedState="0" w:defUIPriority="99" w:defSemiHidden="0" w:defUnhideWhenUsed="0" w:defQFormat="0" w:count="374">
     <w:lsdException w:name="Normal" w:uiPriority="0" w:qFormat="1"/>
     <w:lsdException w:name="heading 1" w:uiPriority="9" w:qFormat="1"/>
     <w:lsdException w:name="heading 2" w:semiHidden="1" w:uiPriority="9" w:unhideWhenUsed="1" w:qFormat="1"/>
@@ -3682,7 +3685,6 @@
     <w:lsdException w:name="HTML Sample" w:semiHidden="1" w:unhideWhenUsed="1"/>
     <w:lsdException w:name="HTML Typewriter" w:semiHidden="1" w:unhideWhenUsed="1"/>
     <w:lsdException w:name="HTML Variable" w:semiHidden="1" w:unhideWhenUsed="1"/>
-    <w:lsdException w:name="Normal Table" w:semiHidden="1" w:unhideWhenUsed="1"/>
     <w:lsdException w:name="annotation subject" w:semiHidden="1" w:unhideWhenUsed="1"/>
     <w:lsdException w:name="No List" w:semiHidden="1" w:unhideWhenUsed="1"/>
     <w:lsdException w:name="Outline List 1" w:semiHidden="1" w:unhideWhenUsed="1"/>
@@ -3727,7 +3729,6 @@
     <w:lsdException w:name="Table Professional" w:semiHidden="1" w:unhideWhenUsed="1"/>
     <w:lsdException w:name="Table Subtle 1" w:semiHidden="1" w:unhideWhenUsed="1"/>
     <w:lsdException w:name="Table Subtle 2" w:semiHidden="1" w:unhideWhenUsed="1"/>
-    <w:lsdException w:name="Table Web 1" w:semiHidden="1" w:unhideWhenUsed="1"/>
     <w:lsdException w:name="Table Web 2" w:semiHidden="1" w:unhideWhenUsed="1"/>
     <w:lsdException w:name="Table Web 3" w:semiHidden="1" w:unhideWhenUsed="1"/>
     <w:lsdException w:name="Balloon Text" w:semiHidden="1" w:unhideWhenUsed="1"/>
@@ -3948,6 +3949,9 @@
     <w:lsdException w:name="List Table 5 Dark Accent 6" w:uiPriority="50"/>
     <w:lsdException w:name="List Table 6 Colorful Accent 6" w:uiPriority="51"/>
     <w:lsdException w:name="List Table 7 Colorful Accent 6" w:uiPriority="52"/>
+    <w:lsdException w:name="Mention" w:semiHidden="1" w:unhideWhenUsed="1"/>
+    <w:lsdException w:name="Smart Hyperlink" w:semiHidden="1" w:unhideWhenUsed="1"/>
+    <w:lsdException w:name="Hashtag" w:semiHidden="1" w:unhideWhenUsed="1"/>
   </w:latentStyles>
   <w:style w:type="paragraph" w:default="1" w:styleId="Normal">
     <w:name w:val="Normal"/>
@@ -4484,15 +4488,6 @@
 </file>
 
 <file path=customXml/item1.xml><?xml version="1.0" encoding="utf-8"?>
-<?mso-contentType ?>
-<FormTemplates xmlns="http://schemas.microsoft.com/sharepoint/v3/contenttype/forms">
-  <Display>DocumentLibraryForm</Display>
-  <Edit>DocumentLibraryForm</Edit>
-  <New>DocumentLibraryForm</New>
-</FormTemplates>
-</file>
-
-<file path=customXml/item2.xml><?xml version="1.0" encoding="utf-8"?>
 <ct:contentTypeSchema xmlns:ct="http://schemas.microsoft.com/office/2006/metadata/contentType" xmlns:ma="http://schemas.microsoft.com/office/2006/metadata/properties/metaAttributes" ct:_="" ma:_="" ma:contentTypeName="Document" ma:contentTypeID="0x010100C76D367729376B448589C5651F7BFA96" ma:contentTypeVersion="0" ma:contentTypeDescription="Create a new document." ma:contentTypeScope="" ma:versionID="bf8bd5fe08017d9dbd4bdbb9e81389cb">
   <xsd:schema xmlns:xsd="http://www.w3.org/2001/XMLSchema" xmlns:xs="http://www.w3.org/2001/XMLSchema" xmlns:p="http://schemas.microsoft.com/office/2006/metadata/properties" targetNamespace="http://schemas.microsoft.com/office/2006/metadata/properties" ma:root="true" ma:fieldsID="abc59ee2edf01cfb808cadb27e045d28">
     <xsd:element name="properties">
@@ -4606,6 +4601,15 @@
 </ct:contentTypeSchema>
 </file>
 
+<file path=customXml/item2.xml><?xml version="1.0" encoding="utf-8"?>
+<?mso-contentType ?>
+<FormTemplates xmlns="http://schemas.microsoft.com/sharepoint/v3/contenttype/forms">
+  <Display>DocumentLibraryForm</Display>
+  <Edit>DocumentLibraryForm</Edit>
+  <New>DocumentLibraryForm</New>
+</FormTemplates>
+</file>
+
 <file path=customXml/item3.xml><?xml version="1.0" encoding="utf-8"?>
 <p:properties xmlns:p="http://schemas.microsoft.com/office/2006/metadata/properties" xmlns:xsi="http://www.w3.org/2001/XMLSchema-instance" xmlns:pc="http://schemas.microsoft.com/office/infopath/2007/PartnerControls">
   <documentManagement/>
@@ -4669,14 +4673,6 @@
 </file>
 
 <file path=customXml/itemProps1.xml><?xml version="1.0" encoding="utf-8"?>
-<ds:datastoreItem xmlns:ds="http://schemas.openxmlformats.org/officeDocument/2006/customXml" ds:itemID="{481582B3-2794-40E5-AF75-C4080ACC97AD}">
-  <ds:schemaRefs>
-    <ds:schemaRef ds:uri="http://schemas.microsoft.com/sharepoint/v3/contenttype/forms"/>
-  </ds:schemaRefs>
-</ds:datastoreItem>
-</file>
-
-<file path=customXml/itemProps2.xml><?xml version="1.0" encoding="utf-8"?>
 <ds:datastoreItem xmlns:ds="http://schemas.openxmlformats.org/officeDocument/2006/customXml" ds:itemID="{971F715F-545B-4CDA-9148-36E0608A73F0}">
   <ds:schemaRefs>
     <ds:schemaRef ds:uri="http://schemas.microsoft.com/office/2006/metadata/contentType"/>
@@ -4692,23 +4688,25 @@
 </ds:datastoreItem>
 </file>
 
+<file path=customXml/itemProps2.xml><?xml version="1.0" encoding="utf-8"?>
+<ds:datastoreItem xmlns:ds="http://schemas.openxmlformats.org/officeDocument/2006/customXml" ds:itemID="{481582B3-2794-40E5-AF75-C4080ACC97AD}">
+  <ds:schemaRefs>
+    <ds:schemaRef ds:uri="http://schemas.microsoft.com/sharepoint/v3/contenttype/forms"/>
+  </ds:schemaRefs>
+</ds:datastoreItem>
+</file>
+
 <file path=customXml/itemProps3.xml><?xml version="1.0" encoding="utf-8"?>
 <ds:datastoreItem xmlns:ds="http://schemas.openxmlformats.org/officeDocument/2006/customXml" ds:itemID="{21EB5892-6DCA-4592-94AF-8F8C1853E06B}">
   <ds:schemaRefs>
-    <ds:schemaRef ds:uri="http://purl.org/dc/terms/"/>
     <ds:schemaRef ds:uri="http://schemas.microsoft.com/office/2006/metadata/properties"/>
-    <ds:schemaRef ds:uri="http://purl.org/dc/elements/1.1/"/>
-    <ds:schemaRef ds:uri="http://schemas.microsoft.com/office/2006/documentManagement/types"/>
-    <ds:schemaRef ds:uri="http://www.w3.org/XML/1998/namespace"/>
-    <ds:schemaRef ds:uri="http://purl.org/dc/dcmitype/"/>
     <ds:schemaRef ds:uri="http://schemas.microsoft.com/office/infopath/2007/PartnerControls"/>
-    <ds:schemaRef ds:uri="http://schemas.openxmlformats.org/package/2006/metadata/core-properties"/>
   </ds:schemaRefs>
 </ds:datastoreItem>
 </file>
 
 <file path=customXml/itemProps4.xml><?xml version="1.0" encoding="utf-8"?>
-<ds:datastoreItem xmlns:ds="http://schemas.openxmlformats.org/officeDocument/2006/customXml" ds:itemID="{E546BADA-4DB1-4887-B088-A0E8E8103464}">
+<ds:datastoreItem xmlns:ds="http://schemas.openxmlformats.org/officeDocument/2006/customXml" ds:itemID="{97B8A0E7-A4A7-4C25-B73F-D1DC2E4E153D}">
   <ds:schemaRefs>
     <ds:schemaRef ds:uri="http://schemas.openxmlformats.org/officeDocument/2006/bibliography"/>
   </ds:schemaRefs>

</xml_diff>